<commit_message>
docs: ajusta legendas de tabelas para formato Pandoc e regenera .docx
</commit_message>
<xml_diff>
--- a/docs/Publicacao_Tese_Revisada.docx
+++ b/docs/Publicacao_Tese_Revisada.docx
@@ -964,14 +964,10 @@
     </w:p>
     <w:p>
       <w:pPr>
-        <w:pStyle w:val="FirstParagraph"/>
-      </w:pPr>
-      <w:r>
-        <w:rPr>
-          <w:b/>
-          <w:bCs/>
-        </w:rPr>
-        <w:t xml:space="preserve">Tabela 1: Características Sociodemográficas e de Jogo da Amostra (N=181).</w:t>
+        <w:pStyle w:val="TableCaption"/>
+      </w:pPr>
+      <w:r>
+        <w:t xml:space="preserve">Características Sociodemográficas e de Jogo da Amostra (N=181)</w:t>
       </w:r>
     </w:p>
     <w:tbl>
@@ -979,6 +975,7 @@
         <w:tblStyle w:val="Table"/>
         <w:tblW w:type="auto" w:w="0"/>
         <w:tblLook w:firstRow="1" w:lastRow="0" w:firstColumn="0" w:lastColumn="0" w:noHBand="0" w:noVBand="0" w:val="0020"/>
+        <w:tblCaption w:val="Características Sociodemográficas e de Jogo da Amostra (N=181)"/>
       </w:tblPr>
       <w:tblGrid>
         <w:gridCol w:w="2640"/>
@@ -1414,11 +1411,7 @@
         <w:pStyle w:val="BodyText"/>
       </w:pPr>
       <w:r>
-        <w:rPr>
-          <w:b/>
-          <w:bCs/>
-        </w:rPr>
-        <w:t xml:space="preserve">Tabela 2: Padrões de Consumo de Cafeína e Resultados dos Testes de Hipóteses.</w:t>
+        <w:t xml:space="preserve">Table: Padrões de Consumo de Cafeína e Resultados dos Testes de Hipóteses</w:t>
       </w:r>
     </w:p>
     <w:p>

</xml_diff>

<commit_message>
docs: converte parte B da Tabela 2 para HTML table e regenera .docx
</commit_message>
<xml_diff>
--- a/docs/Publicacao_Tese_Revisada.docx
+++ b/docs/Publicacao_Tese_Revisada.docx
@@ -1768,637 +1768,446 @@
         <w:t xml:space="preserve">Parte B: Resumo dos testes de hipóteses</w:t>
       </w:r>
     </w:p>
-    <w:tbl>
-      <w:tblPr>
-        <w:tblStyle w:val="Table"/>
-        <w:tblW w:type="pct" w:w="5000"/>
-        <w:tblLayout w:type="fixed"/>
-        <w:tblLook w:firstRow="1" w:lastRow="0" w:firstColumn="0" w:lastColumn="0" w:noHBand="0" w:noVBand="0" w:val="0020"/>
-      </w:tblPr>
-      <w:tblGrid>
-        <w:gridCol w:w="1218"/>
-        <w:gridCol w:w="1340"/>
-        <w:gridCol w:w="852"/>
-        <w:gridCol w:w="3046"/>
-        <w:gridCol w:w="1096"/>
-        <w:gridCol w:w="365"/>
-      </w:tblGrid>
-      <w:tr>
-        <w:trPr>
-          <w:tblHeader w:val="on"/>
-        </w:trPr>
-        <w:tc>
-          <w:tcPr/>
-          <w:p>
-            <w:pPr>
-              <w:pStyle w:val="Compact"/>
-            </w:pPr>
-            <w:r>
-              <w:t xml:space="preserve">Hipótese</w:t>
-            </w:r>
-          </w:p>
-        </w:tc>
-        <w:tc>
-          <w:tcPr/>
-          <w:p>
-            <w:pPr>
-              <w:pStyle w:val="Compact"/>
-            </w:pPr>
-            <w:r>
-              <w:t xml:space="preserve">Variáveis</w:t>
-            </w:r>
-          </w:p>
-        </w:tc>
-        <w:tc>
-          <w:tcPr/>
-          <w:p>
-            <w:pPr>
-              <w:pStyle w:val="Compact"/>
-            </w:pPr>
-            <w:r>
-              <w:t xml:space="preserve">Teste</w:t>
-            </w:r>
-          </w:p>
-        </w:tc>
-        <w:tc>
-          <w:tcPr/>
-          <w:p>
-            <w:pPr>
-              <w:pStyle w:val="Compact"/>
-            </w:pPr>
-            <w:r>
-              <w:t xml:space="preserve">Estatística/Coeficiente</w:t>
-            </w:r>
-          </w:p>
-        </w:tc>
-        <w:tc>
-          <w:tcPr/>
-          <w:p>
-            <w:pPr>
-              <w:pStyle w:val="Compact"/>
-            </w:pPr>
-            <w:r>
-              <w:t xml:space="preserve">p-valor</w:t>
-            </w:r>
-          </w:p>
-        </w:tc>
-        <w:tc>
-          <w:tcPr/>
-          <w:p>
-            <w:pPr>
-              <w:pStyle w:val="Compact"/>
-            </w:pPr>
-            <w:r>
-              <w:t xml:space="preserve">N</w:t>
-            </w:r>
-          </w:p>
-        </w:tc>
-      </w:tr>
-      <w:tr>
-        <w:tc>
-          <w:tcPr/>
-          <w:p>
-            <w:pPr>
-              <w:pStyle w:val="Compact"/>
-            </w:pPr>
-            <w:r>
-              <w:t xml:space="preserve">H1</w:t>
-            </w:r>
-          </w:p>
-        </w:tc>
-        <w:tc>
-          <w:tcPr/>
-          <w:p>
-            <w:pPr>
-              <w:pStyle w:val="Compact"/>
-            </w:pPr>
-            <w:r>
-              <w:t xml:space="preserve">Nível de Experiência do Jogador vs. Consumo Diário Total de Cafeína (mg)</w:t>
-            </w:r>
-          </w:p>
-        </w:tc>
-        <w:tc>
-          <w:tcPr/>
-          <w:p>
-            <w:pPr>
-              <w:pStyle w:val="Compact"/>
-            </w:pPr>
-            <w:r>
-              <w:t xml:space="preserve">Kruskal-Wallis (3 grupos)</w:t>
-            </w:r>
-          </w:p>
-        </w:tc>
-        <w:tc>
-          <w:tcPr/>
-          <w:p>
-            <w:pPr>
-              <w:pStyle w:val="Compact"/>
-            </w:pPr>
-            <w:r>
-              <w:t xml:space="preserve">H = 7.44</w:t>
-            </w:r>
-          </w:p>
-        </w:tc>
-        <w:tc>
-          <w:tcPr/>
-          <w:p>
-            <w:pPr>
-              <w:pStyle w:val="Compact"/>
-            </w:pPr>
-            <w:r>
-              <w:t xml:space="preserve">0.0242</w:t>
-            </w:r>
-          </w:p>
-        </w:tc>
-        <w:tc>
-          <w:tcPr/>
-          <w:p>
-            <w:pPr>
-              <w:pStyle w:val="Compact"/>
-            </w:pPr>
-            <w:r>
-              <w:t xml:space="preserve">181</w:t>
-            </w:r>
-          </w:p>
-        </w:tc>
-      </w:tr>
-      <w:tr>
-        <w:tc>
-          <w:tcPr/>
-          <w:p>
-            <w:pPr>
-              <w:pStyle w:val="Compact"/>
-            </w:pPr>
-            <w:r>
-              <w:t xml:space="preserve">H1 (foco)</w:t>
-            </w:r>
-          </w:p>
-        </w:tc>
-        <w:tc>
-          <w:tcPr/>
-          <w:p>
-            <w:pPr>
-              <w:pStyle w:val="Compact"/>
-            </w:pPr>
-            <w:r>
-              <w:t xml:space="preserve">Nível de Experiência do Jogador (Amador/Casual vs. Semi-Pro) vs. Consumo Diário Total de Cafeína (mg)</w:t>
-            </w:r>
-          </w:p>
-        </w:tc>
-        <w:tc>
-          <w:tcPr/>
-          <w:p>
-            <w:pPr>
-              <w:pStyle w:val="Compact"/>
-            </w:pPr>
-            <w:r>
-              <w:t xml:space="preserve">Mann-Whitney U</w:t>
-            </w:r>
-          </w:p>
-        </w:tc>
-        <w:tc>
-          <w:tcPr/>
-          <w:p>
-            <w:pPr>
-              <w:pStyle w:val="Compact"/>
-            </w:pPr>
-            <w:r>
-              <w:t xml:space="preserve">U = 2853.00</w:t>
-            </w:r>
-          </w:p>
-        </w:tc>
-        <w:tc>
-          <w:tcPr/>
-          <w:p>
-            <w:pPr>
-              <w:pStyle w:val="Compact"/>
-            </w:pPr>
-            <w:r>
-              <w:t xml:space="preserve">0.0229</w:t>
-            </w:r>
-          </w:p>
-        </w:tc>
-        <w:tc>
-          <w:tcPr/>
-          <w:p>
-            <w:pPr>
-              <w:pStyle w:val="Compact"/>
-            </w:pPr>
-            <w:r>
-              <w:t xml:space="preserve">146 (Amador/Casual), 31 (Semi-Profissional)</w:t>
-            </w:r>
-          </w:p>
-        </w:tc>
-      </w:tr>
-      <w:tr>
-        <w:tc>
-          <w:tcPr/>
-          <w:p>
-            <w:pPr>
-              <w:pStyle w:val="Compact"/>
-            </w:pPr>
-            <w:r>
-              <w:t xml:space="preserve">H2</w:t>
-            </w:r>
-          </w:p>
-        </w:tc>
-        <w:tc>
-          <w:tcPr/>
-          <w:p>
-            <w:pPr>
-              <w:pStyle w:val="Compact"/>
-            </w:pPr>
-            <w:r>
-              <w:t xml:space="preserve">Consumo Diário Total de Cafeína (mg) vs. Horas Médias de Jogo Principal por Dia</w:t>
-            </w:r>
-          </w:p>
-        </w:tc>
-        <w:tc>
-          <w:tcPr/>
-          <w:p>
-            <w:pPr>
-              <w:pStyle w:val="Compact"/>
-            </w:pPr>
-            <w:r>
-              <w:t xml:space="preserve">Correlação de Spearman</w:t>
-            </w:r>
-          </w:p>
-        </w:tc>
-        <w:tc>
-          <w:tcPr/>
-          <w:p>
-            <w:pPr>
-              <w:pStyle w:val="Compact"/>
-            </w:pPr>
-            <w:r>
-              <w:t xml:space="preserve">ρ = 0.068</w:t>
-            </w:r>
-          </w:p>
-        </w:tc>
-        <w:tc>
-          <w:tcPr/>
-          <w:p>
-            <w:pPr>
-              <w:pStyle w:val="Compact"/>
-            </w:pPr>
-            <w:r>
-              <w:t xml:space="preserve">0.3693</w:t>
-            </w:r>
-          </w:p>
-        </w:tc>
-        <w:tc>
-          <w:tcPr/>
-          <w:p>
-            <w:pPr>
-              <w:pStyle w:val="Compact"/>
-            </w:pPr>
-            <w:r>
-              <w:t xml:space="preserve">175</w:t>
-            </w:r>
-          </w:p>
-        </w:tc>
-      </w:tr>
-      <w:tr>
-        <w:tc>
-          <w:tcPr/>
-          <w:p>
-            <w:pPr>
-              <w:pStyle w:val="Compact"/>
-            </w:pPr>
-            <w:r>
-              <w:t xml:space="preserve">H3</w:t>
-            </w:r>
-          </w:p>
-        </w:tc>
-        <w:tc>
-          <w:tcPr/>
-          <w:p>
-            <w:pPr>
-              <w:pStyle w:val="Compact"/>
-            </w:pPr>
-            <w:r>
-              <w:t xml:space="preserve">Consumo Diário Total de Cafeína (mg) vs. Ocorrência de Insônia (Sim/Não)</w:t>
-            </w:r>
-          </w:p>
-        </w:tc>
-        <w:tc>
-          <w:tcPr/>
-          <w:p>
-            <w:pPr>
-              <w:pStyle w:val="Compact"/>
-            </w:pPr>
-            <w:r>
-              <w:t xml:space="preserve">Mann-Whitney U (unilateral)</w:t>
-            </w:r>
-          </w:p>
-        </w:tc>
-        <w:tc>
-          <w:tcPr/>
-          <w:p>
-            <w:pPr>
-              <w:pStyle w:val="Compact"/>
-            </w:pPr>
-            <w:r>
-              <w:t xml:space="preserve">U = 4852.00</w:t>
-            </w:r>
-          </w:p>
-        </w:tc>
-        <w:tc>
-          <w:tcPr/>
-          <w:p>
-            <w:pPr>
-              <w:pStyle w:val="Compact"/>
-            </w:pPr>
-            <w:r>
-              <w:t xml:space="preserve">0.0152</w:t>
-            </w:r>
-          </w:p>
-        </w:tc>
-        <w:tc>
-          <w:tcPr/>
-          <w:p>
-            <w:pPr>
-              <w:pStyle w:val="Compact"/>
-            </w:pPr>
-            <w:r>
-              <w:t xml:space="preserve">94 (Com Insônia), 87 (Sem Insônia)</w:t>
-            </w:r>
-          </w:p>
-        </w:tc>
-      </w:tr>
-      <w:tr>
-        <w:tc>
-          <w:tcPr/>
-          <w:p>
-            <w:pPr>
-              <w:pStyle w:val="Compact"/>
-            </w:pPr>
-            <w:r>
-              <w:t xml:space="preserve">H3</w:t>
-            </w:r>
-          </w:p>
-        </w:tc>
-        <w:tc>
-          <w:tcPr/>
-          <w:p>
-            <w:pPr>
-              <w:pStyle w:val="Compact"/>
-            </w:pPr>
-            <w:r>
-              <w:t xml:space="preserve">Consumo Diário Total de Cafeína (mg) vs. Ocorrência de Dor de Estômago (Sim/Não)</w:t>
-            </w:r>
-          </w:p>
-        </w:tc>
-        <w:tc>
-          <w:tcPr/>
-          <w:p>
-            <w:pPr>
-              <w:pStyle w:val="Compact"/>
-            </w:pPr>
-            <w:r>
-              <w:t xml:space="preserve">Mann-Whitney U (unilateral)</w:t>
-            </w:r>
-          </w:p>
-        </w:tc>
-        <w:tc>
-          <w:tcPr/>
-          <w:p>
-            <w:pPr>
-              <w:pStyle w:val="Compact"/>
-            </w:pPr>
-            <w:r>
-              <w:t xml:space="preserve">U = 4509.50</w:t>
-            </w:r>
-          </w:p>
-        </w:tc>
-        <w:tc>
-          <w:tcPr/>
-          <w:p>
-            <w:pPr>
-              <w:pStyle w:val="Compact"/>
-            </w:pPr>
-            <w:r>
-              <w:t xml:space="preserve">0.0092</w:t>
-            </w:r>
-          </w:p>
-        </w:tc>
-        <w:tc>
-          <w:tcPr/>
-          <w:p>
-            <w:pPr>
-              <w:pStyle w:val="Compact"/>
-            </w:pPr>
-            <w:r>
-              <w:t xml:space="preserve">71 (Com Dor Estômago), 105 (Sem Dor Estômago)</w:t>
-            </w:r>
-          </w:p>
-        </w:tc>
-      </w:tr>
-      <w:tr>
-        <w:tc>
-          <w:tcPr/>
-          <w:p>
-            <w:pPr>
-              <w:pStyle w:val="Compact"/>
-            </w:pPr>
-            <w:r>
-              <w:t xml:space="preserve">H7</w:t>
-            </w:r>
-          </w:p>
-        </w:tc>
-        <w:tc>
-          <w:tcPr/>
-          <w:p>
-            <w:pPr>
-              <w:pStyle w:val="Compact"/>
-            </w:pPr>
-            <w:r>
-              <w:t xml:space="preserve">Consumo Diário Total de Cafeína (mg) vs. Consumo de Cafeína com Intenção de Melhorar Performance (Sim/Não)</w:t>
-            </w:r>
-          </w:p>
-        </w:tc>
-        <w:tc>
-          <w:tcPr/>
-          <w:p>
-            <w:pPr>
-              <w:pStyle w:val="Compact"/>
-            </w:pPr>
-            <w:r>
-              <w:t xml:space="preserve">Mann-Whitney U (unilateral)</w:t>
-            </w:r>
-          </w:p>
-        </w:tc>
-        <w:tc>
-          <w:tcPr/>
-          <w:p>
-            <w:pPr>
-              <w:pStyle w:val="Compact"/>
-            </w:pPr>
-            <w:r>
-              <w:t xml:space="preserve">U = 3122.50</w:t>
-            </w:r>
-          </w:p>
-        </w:tc>
-        <w:tc>
-          <w:tcPr/>
-          <w:p>
-            <w:pPr>
-              <w:pStyle w:val="Compact"/>
-            </w:pPr>
-            <w:r>
-              <w:t xml:space="preserve">0.0003</w:t>
-            </w:r>
-          </w:p>
-        </w:tc>
-        <w:tc>
-          <w:tcPr/>
-          <w:p>
-            <w:pPr>
-              <w:pStyle w:val="Compact"/>
-            </w:pPr>
-            <w:r>
-              <w:t xml:space="preserve">31 (Sim Performance), 144 (Não Performance)</w:t>
-            </w:r>
-          </w:p>
-        </w:tc>
-      </w:tr>
-      <w:tr>
-        <w:tc>
-          <w:tcPr/>
-          <w:p>
-            <w:pPr>
-              <w:pStyle w:val="Compact"/>
-            </w:pPr>
-            <w:r>
-              <w:t xml:space="preserve">H6</w:t>
-            </w:r>
-          </w:p>
-        </w:tc>
-        <w:tc>
-          <w:tcPr/>
-          <w:p>
-            <w:pPr>
-              <w:pStyle w:val="Compact"/>
-            </w:pPr>
-            <w:r>
-              <w:t xml:space="preserve">Plataforma Principal de Jogo vs. Ocorrência de Insônia (Sim/Não)</w:t>
-            </w:r>
-          </w:p>
-        </w:tc>
-        <w:tc>
-          <w:tcPr/>
-          <w:p>
-            <w:pPr>
-              <w:pStyle w:val="Compact"/>
-            </w:pPr>
-            <w:r>
-              <w:t xml:space="preserve">Teste Exato de Fisher</w:t>
-            </w:r>
-          </w:p>
-        </w:tc>
-        <w:tc>
-          <w:tcPr/>
-          <w:p>
-            <w:pPr>
-              <w:pStyle w:val="Compact"/>
-            </w:pPr>
-            <w:r>
-              <w:t xml:space="preserve">N/A</w:t>
-            </w:r>
-          </w:p>
-        </w:tc>
-        <w:tc>
-          <w:tcPr/>
-          <w:p>
-            <w:pPr>
-              <w:pStyle w:val="Compact"/>
-            </w:pPr>
-            <w:r>
-              <w:t xml:space="preserve">0.9823</w:t>
-            </w:r>
-          </w:p>
-        </w:tc>
-        <w:tc>
-          <w:tcPr/>
-          <w:p>
-            <w:pPr>
-              <w:pStyle w:val="Compact"/>
-            </w:pPr>
-            <w:r>
-              <w:t xml:space="preserve">179 (Total Insônia vs Plataforma)</w:t>
-            </w:r>
-          </w:p>
-        </w:tc>
-      </w:tr>
-      <w:tr>
-        <w:tc>
-          <w:tcPr/>
-          <w:p>
-            <w:pPr>
-              <w:pStyle w:val="Compact"/>
-            </w:pPr>
-            <w:r>
-              <w:t xml:space="preserve">H8</w:t>
-            </w:r>
-          </w:p>
-        </w:tc>
-        <w:tc>
-          <w:tcPr/>
-          <w:p>
-            <w:pPr>
-              <w:pStyle w:val="Compact"/>
-            </w:pPr>
-            <w:r>
-              <w:t xml:space="preserve">Gênero do Participante (Masc vs. Fem) vs. Consumo Diário Total de Cafeína (mg)</w:t>
-            </w:r>
-          </w:p>
-        </w:tc>
-        <w:tc>
-          <w:tcPr/>
-          <w:p>
-            <w:pPr>
-              <w:pStyle w:val="Compact"/>
-            </w:pPr>
-            <w:r>
-              <w:t xml:space="preserve">Mann-Whitney U (bilateral)</w:t>
-            </w:r>
-          </w:p>
-        </w:tc>
-        <w:tc>
-          <w:tcPr/>
-          <w:p>
-            <w:pPr>
-              <w:pStyle w:val="Compact"/>
-            </w:pPr>
-            <w:r>
-              <w:t xml:space="preserve">U = 2300.00</w:t>
-            </w:r>
-          </w:p>
-        </w:tc>
-        <w:tc>
-          <w:tcPr/>
-          <w:p>
-            <w:pPr>
-              <w:pStyle w:val="Compact"/>
-            </w:pPr>
-            <w:r>
-              <w:t xml:space="preserve">0.4582</w:t>
-            </w:r>
-          </w:p>
-        </w:tc>
-        <w:tc>
-          <w:tcPr/>
-          <w:p>
-            <w:pPr>
-              <w:pStyle w:val="Compact"/>
-            </w:pPr>
-            <w:r>
-              <w:t xml:space="preserve">136 (Masc), 37 (Fem)</w:t>
-            </w:r>
-          </w:p>
-        </w:tc>
-      </w:tr>
-    </w:tbl>
+    <w:p>
+      <w:pPr>
+        <w:pStyle w:val="BodyText"/>
+      </w:pPr>
+      <w:r>
+        <w:t xml:space="preserve">Table: Resumo dos testes de hipóteses</w:t>
+      </w:r>
+    </w:p>
+    <w:p>
+      <w:pPr>
+        <w:pStyle w:val="BodyText"/>
+      </w:pPr>
+      <w:r>
+        <w:t xml:space="preserve">Hipótese</w:t>
+      </w:r>
+    </w:p>
+    <w:p>
+      <w:pPr>
+        <w:pStyle w:val="BodyText"/>
+      </w:pPr>
+      <w:r>
+        <w:t xml:space="preserve">Variáveis</w:t>
+      </w:r>
+    </w:p>
+    <w:p>
+      <w:pPr>
+        <w:pStyle w:val="BodyText"/>
+      </w:pPr>
+      <w:r>
+        <w:t xml:space="preserve">Teste</w:t>
+      </w:r>
+    </w:p>
+    <w:p>
+      <w:pPr>
+        <w:pStyle w:val="BodyText"/>
+      </w:pPr>
+      <w:r>
+        <w:t xml:space="preserve">Estatística/Coeficiente</w:t>
+      </w:r>
+    </w:p>
+    <w:p>
+      <w:pPr>
+        <w:pStyle w:val="BodyText"/>
+      </w:pPr>
+      <w:r>
+        <w:t xml:space="preserve">p-valor</w:t>
+      </w:r>
+    </w:p>
+    <w:p>
+      <w:pPr>
+        <w:pStyle w:val="BodyText"/>
+      </w:pPr>
+      <w:r>
+        <w:t xml:space="preserve">N</w:t>
+      </w:r>
+    </w:p>
+    <w:p>
+      <w:pPr>
+        <w:pStyle w:val="BodyText"/>
+      </w:pPr>
+      <w:r>
+        <w:t xml:space="preserve">H1</w:t>
+      </w:r>
+    </w:p>
+    <w:p>
+      <w:pPr>
+        <w:pStyle w:val="BodyText"/>
+      </w:pPr>
+      <w:r>
+        <w:t xml:space="preserve">Nível de Experiência do Jogador vs. Consumo Diário Total de Cafeína (mg)</w:t>
+      </w:r>
+    </w:p>
+    <w:p>
+      <w:pPr>
+        <w:pStyle w:val="BodyText"/>
+      </w:pPr>
+      <w:r>
+        <w:t xml:space="preserve">Kruskal-Wallis (3 grupos)</w:t>
+      </w:r>
+    </w:p>
+    <w:p>
+      <w:pPr>
+        <w:pStyle w:val="BodyText"/>
+      </w:pPr>
+      <w:r>
+        <w:t xml:space="preserve">H = 7.44</w:t>
+      </w:r>
+    </w:p>
+    <w:p>
+      <w:pPr>
+        <w:pStyle w:val="BodyText"/>
+      </w:pPr>
+      <w:r>
+        <w:t xml:space="preserve">0.0242</w:t>
+      </w:r>
+    </w:p>
+    <w:p>
+      <w:pPr>
+        <w:pStyle w:val="BodyText"/>
+      </w:pPr>
+      <w:r>
+        <w:t xml:space="preserve">181</w:t>
+      </w:r>
+    </w:p>
+    <w:p>
+      <w:pPr>
+        <w:pStyle w:val="BodyText"/>
+      </w:pPr>
+      <w:r>
+        <w:t xml:space="preserve">H1 (foco)</w:t>
+      </w:r>
+    </w:p>
+    <w:p>
+      <w:pPr>
+        <w:pStyle w:val="BodyText"/>
+      </w:pPr>
+      <w:r>
+        <w:t xml:space="preserve">Nível de Experiência do Jogador (Amador/Casual vs. Semi-Profissional) vs. Consumo Diário Total de Cafeína (mg)</w:t>
+      </w:r>
+    </w:p>
+    <w:p>
+      <w:pPr>
+        <w:pStyle w:val="BodyText"/>
+      </w:pPr>
+      <w:r>
+        <w:t xml:space="preserve">Mann-Whitney U</w:t>
+      </w:r>
+    </w:p>
+    <w:p>
+      <w:pPr>
+        <w:pStyle w:val="BodyText"/>
+      </w:pPr>
+      <w:r>
+        <w:t xml:space="preserve">U = 2853.00</w:t>
+      </w:r>
+    </w:p>
+    <w:p>
+      <w:pPr>
+        <w:pStyle w:val="BodyText"/>
+      </w:pPr>
+      <w:r>
+        <w:t xml:space="preserve">0.0229</w:t>
+      </w:r>
+    </w:p>
+    <w:p>
+      <w:pPr>
+        <w:pStyle w:val="BodyText"/>
+      </w:pPr>
+      <w:r>
+        <w:t xml:space="preserve">146, 31</w:t>
+      </w:r>
+    </w:p>
+    <w:p>
+      <w:pPr>
+        <w:pStyle w:val="BodyText"/>
+      </w:pPr>
+      <w:r>
+        <w:t xml:space="preserve">H2</w:t>
+      </w:r>
+    </w:p>
+    <w:p>
+      <w:pPr>
+        <w:pStyle w:val="BodyText"/>
+      </w:pPr>
+      <w:r>
+        <w:t xml:space="preserve">Consumo Diário Total de Cafeína (mg) vs. Horas Médias de Jogo Principal por Dia</w:t>
+      </w:r>
+    </w:p>
+    <w:p>
+      <w:pPr>
+        <w:pStyle w:val="BodyText"/>
+      </w:pPr>
+      <w:r>
+        <w:t xml:space="preserve">Correlação de Spearman</w:t>
+      </w:r>
+    </w:p>
+    <w:p>
+      <w:pPr>
+        <w:pStyle w:val="BodyText"/>
+      </w:pPr>
+      <w:r>
+        <w:t xml:space="preserve">ρ = 0.068</w:t>
+      </w:r>
+    </w:p>
+    <w:p>
+      <w:pPr>
+        <w:pStyle w:val="BodyText"/>
+      </w:pPr>
+      <w:r>
+        <w:t xml:space="preserve">0.3693</w:t>
+      </w:r>
+    </w:p>
+    <w:p>
+      <w:pPr>
+        <w:pStyle w:val="BodyText"/>
+      </w:pPr>
+      <w:r>
+        <w:t xml:space="preserve">175</w:t>
+      </w:r>
+    </w:p>
+    <w:p>
+      <w:pPr>
+        <w:pStyle w:val="BodyText"/>
+      </w:pPr>
+      <w:r>
+        <w:t xml:space="preserve">H3</w:t>
+      </w:r>
+    </w:p>
+    <w:p>
+      <w:pPr>
+        <w:pStyle w:val="BodyText"/>
+      </w:pPr>
+      <w:r>
+        <w:t xml:space="preserve">Consumo Diário Total de Cafeína (mg) vs. Ocorrência de Insônia (Sim/Não)</w:t>
+      </w:r>
+    </w:p>
+    <w:p>
+      <w:pPr>
+        <w:pStyle w:val="BodyText"/>
+      </w:pPr>
+      <w:r>
+        <w:t xml:space="preserve">Mann-Whitney U (unilateral)</w:t>
+      </w:r>
+    </w:p>
+    <w:p>
+      <w:pPr>
+        <w:pStyle w:val="BodyText"/>
+      </w:pPr>
+      <w:r>
+        <w:t xml:space="preserve">U = 4852.00</w:t>
+      </w:r>
+    </w:p>
+    <w:p>
+      <w:pPr>
+        <w:pStyle w:val="BodyText"/>
+      </w:pPr>
+      <w:r>
+        <w:t xml:space="preserve">0.0152</w:t>
+      </w:r>
+    </w:p>
+    <w:p>
+      <w:pPr>
+        <w:pStyle w:val="BodyText"/>
+      </w:pPr>
+      <w:r>
+        <w:t xml:space="preserve">94, 87</w:t>
+      </w:r>
+    </w:p>
+    <w:p>
+      <w:pPr>
+        <w:pStyle w:val="BodyText"/>
+      </w:pPr>
+      <w:r>
+        <w:t xml:space="preserve">H3</w:t>
+      </w:r>
+    </w:p>
+    <w:p>
+      <w:pPr>
+        <w:pStyle w:val="BodyText"/>
+      </w:pPr>
+      <w:r>
+        <w:t xml:space="preserve">Consumo Diário Total de Cafeína (mg) vs. Ocorrência de Dor de Estômago (Sim/Não)</w:t>
+      </w:r>
+    </w:p>
+    <w:p>
+      <w:pPr>
+        <w:pStyle w:val="BodyText"/>
+      </w:pPr>
+      <w:r>
+        <w:t xml:space="preserve">Mann-Whitney U (unilateral)</w:t>
+      </w:r>
+    </w:p>
+    <w:p>
+      <w:pPr>
+        <w:pStyle w:val="BodyText"/>
+      </w:pPr>
+      <w:r>
+        <w:t xml:space="preserve">U = 4509.50</w:t>
+      </w:r>
+    </w:p>
+    <w:p>
+      <w:pPr>
+        <w:pStyle w:val="BodyText"/>
+      </w:pPr>
+      <w:r>
+        <w:t xml:space="preserve">0.0092</w:t>
+      </w:r>
+    </w:p>
+    <w:p>
+      <w:pPr>
+        <w:pStyle w:val="BodyText"/>
+      </w:pPr>
+      <w:r>
+        <w:t xml:space="preserve">71, 105</w:t>
+      </w:r>
+    </w:p>
+    <w:p>
+      <w:pPr>
+        <w:pStyle w:val="BodyText"/>
+      </w:pPr>
+      <w:r>
+        <w:t xml:space="preserve">H7</w:t>
+      </w:r>
+    </w:p>
+    <w:p>
+      <w:pPr>
+        <w:pStyle w:val="BodyText"/>
+      </w:pPr>
+      <w:r>
+        <w:t xml:space="preserve">Consumo Diário Total de Cafeína (mg) vs. Consumo de Cafeína com Intenção de Melhorar Performance (Sim/Não)</w:t>
+      </w:r>
+    </w:p>
+    <w:p>
+      <w:pPr>
+        <w:pStyle w:val="BodyText"/>
+      </w:pPr>
+      <w:r>
+        <w:t xml:space="preserve">Mann-Whitney U (unilateral)</w:t>
+      </w:r>
+    </w:p>
+    <w:p>
+      <w:pPr>
+        <w:pStyle w:val="BodyText"/>
+      </w:pPr>
+      <w:r>
+        <w:t xml:space="preserve">U = 3122.50</w:t>
+      </w:r>
+    </w:p>
+    <w:p>
+      <w:pPr>
+        <w:pStyle w:val="BodyText"/>
+      </w:pPr>
+      <w:r>
+        <w:t xml:space="preserve">0.0003</w:t>
+      </w:r>
+    </w:p>
+    <w:p>
+      <w:pPr>
+        <w:pStyle w:val="BodyText"/>
+      </w:pPr>
+      <w:r>
+        <w:t xml:space="preserve">31, 144</w:t>
+      </w:r>
+    </w:p>
+    <w:p>
+      <w:pPr>
+        <w:pStyle w:val="BodyText"/>
+      </w:pPr>
+      <w:r>
+        <w:t xml:space="preserve">H6</w:t>
+      </w:r>
+    </w:p>
+    <w:p>
+      <w:pPr>
+        <w:pStyle w:val="BodyText"/>
+      </w:pPr>
+      <w:r>
+        <w:t xml:space="preserve">Plataforma Principal de Jogo vs. Ocorrência de Insônia (Sim/Não)</w:t>
+      </w:r>
+    </w:p>
+    <w:p>
+      <w:pPr>
+        <w:pStyle w:val="BodyText"/>
+      </w:pPr>
+      <w:r>
+        <w:t xml:space="preserve">Teste Exato de Fisher</w:t>
+      </w:r>
+    </w:p>
+    <w:p>
+      <w:pPr>
+        <w:pStyle w:val="BodyText"/>
+      </w:pPr>
+      <w:r>
+        <w:t xml:space="preserve">N/A</w:t>
+      </w:r>
+    </w:p>
+    <w:p>
+      <w:pPr>
+        <w:pStyle w:val="BodyText"/>
+      </w:pPr>
+      <w:r>
+        <w:t xml:space="preserve">0.9823</w:t>
+      </w:r>
+    </w:p>
+    <w:p>
+      <w:pPr>
+        <w:pStyle w:val="BodyText"/>
+      </w:pPr>
+      <w:r>
+        <w:t xml:space="preserve">179</w:t>
+      </w:r>
+    </w:p>
+    <w:p>
+      <w:pPr>
+        <w:pStyle w:val="BodyText"/>
+      </w:pPr>
+      <w:r>
+        <w:t xml:space="preserve">H8</w:t>
+      </w:r>
+    </w:p>
+    <w:p>
+      <w:pPr>
+        <w:pStyle w:val="BodyText"/>
+      </w:pPr>
+      <w:r>
+        <w:t xml:space="preserve">Gênero do Participante (Masc vs. Fem) vs. Consumo Diário Total de Cafeína (mg)</w:t>
+      </w:r>
+    </w:p>
+    <w:p>
+      <w:pPr>
+        <w:pStyle w:val="BodyText"/>
+      </w:pPr>
+      <w:r>
+        <w:t xml:space="preserve">Mann-Whitney U (bilateral)</w:t>
+      </w:r>
+    </w:p>
+    <w:p>
+      <w:pPr>
+        <w:pStyle w:val="BodyText"/>
+      </w:pPr>
+      <w:r>
+        <w:t xml:space="preserve">U = 2300.00</w:t>
+      </w:r>
+    </w:p>
+    <w:p>
+      <w:pPr>
+        <w:pStyle w:val="BodyText"/>
+      </w:pPr>
+      <w:r>
+        <w:t xml:space="preserve">0.4582</w:t>
+      </w:r>
+    </w:p>
+    <w:p>
+      <w:pPr>
+        <w:pStyle w:val="BodyText"/>
+      </w:pPr>
+      <w:r>
+        <w:t xml:space="preserve">136, 37</w:t>
+      </w:r>
+    </w:p>
     <w:p>
       <w:pPr>
         <w:pStyle w:val="Compact"/>
@@ -2412,7 +2221,7 @@
           <w:b/>
           <w:bCs/>
         </w:rPr>
-        <w:t xml:space="preserve">Figura 1: Distribuição do Consumo Diário de Cafeína (Consumo Diário Total de Cafeína (mg)).</w:t>
+        <w:t xml:space="preserve">Figura 1: Distribuição do Consumo Diário Total de Cafeína em Jogadores de Esports (mg).</w:t>
       </w:r>
       <w:r>
         <w:t xml:space="preserve"> </w:t>
@@ -2422,7 +2231,7 @@
           <wp:inline>
             <wp:extent cx="5334000" cy="3200400"/>
             <wp:effectExtent b="0" l="0" r="0" t="0"/>
-            <wp:docPr descr="Figura 1: Distribuição do Consumo Diário de Cafeína (Consumo Diário Total de Cafeína (mg))" title="" id="28" name="Picture"/>
+            <wp:docPr descr="Figura 1: Distribuição do Consumo Diário Total de Cafeína em Jogadores de Esports" title="" id="28" name="Picture"/>
             <a:graphic>
               <a:graphicData uri="http://schemas.openxmlformats.org/drawingml/2006/picture">
                 <pic:pic>
@@ -2469,7 +2278,19 @@
         </w:numPr>
       </w:pPr>
       <w:r>
-        <w:t xml:space="preserve">Histograma ou boxplot mostrando a distribuição da variável Consumo Diário Total de Cafeína (mg) para a amostra total, evidenciando a assimetria e outliers.</w:t>
+        <w:t xml:space="preserve">Histograma da variável Consumo Diário Total de Cafeína (mg) para os 181 participantes sem missing values.</w:t>
+      </w:r>
+    </w:p>
+    <w:p>
+      <w:pPr>
+        <w:pStyle w:val="Compact"/>
+        <w:numPr>
+          <w:ilvl w:val="1"/>
+          <w:numId w:val="1003"/>
+        </w:numPr>
+      </w:pPr>
+      <w:r>
+        <w:t xml:space="preserve">Note: Bins = 20; n = 181.</w:t>
       </w:r>
     </w:p>
     <w:p>
@@ -2485,7 +2306,7 @@
           <w:b/>
           <w:bCs/>
         </w:rPr>
-        <w:t xml:space="preserve">Figura 2: Consumo Diário de Cafeína (Consumo Diário Total de Cafeína (mg)) por Nível de Experiência do Jogador.</w:t>
+        <w:t xml:space="preserve">Figura 2: Consumo Diário Total de Cafeína por Nível de Experiência do Jogador (mg).</w:t>
       </w:r>
       <w:r>
         <w:t xml:space="preserve"> </w:t>
@@ -2495,7 +2316,7 @@
           <wp:inline>
             <wp:extent cx="5334000" cy="4000499"/>
             <wp:effectExtent b="0" l="0" r="0" t="0"/>
-            <wp:docPr descr="Figura 2: Consumo Diário de Cafeína (Consumo Diário Total de Cafeína (mg)) por Nível de Experiência do Jogador" title="" id="31" name="Picture"/>
+            <wp:docPr descr="Figura 2: Consumo Diário Total de Cafeína por Nível de Experiência" title="" id="31" name="Picture"/>
             <a:graphic>
               <a:graphicData uri="http://schemas.openxmlformats.org/drawingml/2006/picture">
                 <pic:pic>
@@ -2542,7 +2363,19 @@
         </w:numPr>
       </w:pPr>
       <w:r>
-        <w:t xml:space="preserve">Boxplots comparando Consumo Diário Total de Cafeína (mg) entre os grupos Amador/Casual e Semi-Profissional.</w:t>
+        <w:t xml:space="preserve">Boxplots comparando o Consumo Diário Total de Cafeína (mg) entre Amador/Casual (n=146) e Semi-Profissional (n=31).</w:t>
+      </w:r>
+    </w:p>
+    <w:p>
+      <w:pPr>
+        <w:pStyle w:val="Compact"/>
+        <w:numPr>
+          <w:ilvl w:val="1"/>
+          <w:numId w:val="1004"/>
+        </w:numPr>
+      </w:pPr>
+      <w:r>
+        <w:t xml:space="preserve">Note: Profissionais excluídos por n &lt; 5.</w:t>
       </w:r>
     </w:p>
     <w:p>
@@ -2558,7 +2391,7 @@
           <w:b/>
           <w:bCs/>
         </w:rPr>
-        <w:t xml:space="preserve">Figura 3: Diagrama de Dispersão - Consumo de Cafeína vs. Horas de Jogo.</w:t>
+        <w:t xml:space="preserve">Figura 3: Relação entre Consumo Diário Total de Cafeína (mg) e Horas Médias de Jogo Principal por Dia.</w:t>
       </w:r>
       <w:r>
         <w:t xml:space="preserve"> </w:t>
@@ -2568,7 +2401,7 @@
           <wp:inline>
             <wp:extent cx="5334000" cy="3200400"/>
             <wp:effectExtent b="0" l="0" r="0" t="0"/>
-            <wp:docPr descr="Figura 3: Diagrama de Dispersão - Consumo de Cafeína vs. Horas de Jogo" title="" id="34" name="Picture"/>
+            <wp:docPr descr="Figura 3: Relação Consumo de Cafeína vs Horas de Jogo" title="" id="34" name="Picture"/>
             <a:graphic>
               <a:graphicData uri="http://schemas.openxmlformats.org/drawingml/2006/picture">
                 <pic:pic>
@@ -2615,7 +2448,19 @@
         </w:numPr>
       </w:pPr>
       <w:r>
-        <w:t xml:space="preserve">Scatter plot mostrando a relação entre Consumo Diário Total de Cafeína (mg) e Horas Médias de Jogo Principal por Dia.</w:t>
+        <w:t xml:space="preserve">Diagrama de dispersão com linha de regressão (Spearman rho calculado) para n = 175 participantes.</w:t>
+      </w:r>
+    </w:p>
+    <w:p>
+      <w:pPr>
+        <w:pStyle w:val="Compact"/>
+        <w:numPr>
+          <w:ilvl w:val="1"/>
+          <w:numId w:val="1005"/>
+        </w:numPr>
+      </w:pPr>
+      <w:r>
+        <w:t xml:space="preserve">Note: Valores ausentes de HORAS_JOGO_PRINCIPAL_MEDIA_DIA (n=6) foram excluídos.</w:t>
       </w:r>
     </w:p>
     <w:p>

</xml_diff>

<commit_message>
docs: reordena hipóteses na Tabela de Parte B e regenera .docx
</commit_message>
<xml_diff>
--- a/docs/Publicacao_Tese_Revisada.docx
+++ b/docs/Publicacao_Tese_Revisada.docx
@@ -1973,7 +1973,7 @@
         <w:pStyle w:val="BodyText"/>
       </w:pPr>
       <w:r>
-        <w:t xml:space="preserve">H3</w:t>
+        <w:t xml:space="preserve">H3 (Insônia)</w:t>
       </w:r>
     </w:p>
     <w:p>
@@ -2021,7 +2021,7 @@
         <w:pStyle w:val="BodyText"/>
       </w:pPr>
       <w:r>
-        <w:t xml:space="preserve">H3</w:t>
+        <w:t xml:space="preserve">H3 (Dor de Estômago)</w:t>
       </w:r>
     </w:p>
     <w:p>
@@ -2069,6 +2069,54 @@
         <w:pStyle w:val="BodyText"/>
       </w:pPr>
       <w:r>
+        <w:t xml:space="preserve">H6</w:t>
+      </w:r>
+    </w:p>
+    <w:p>
+      <w:pPr>
+        <w:pStyle w:val="BodyText"/>
+      </w:pPr>
+      <w:r>
+        <w:t xml:space="preserve">Plataforma Principal de Jogo vs. Ocorrência de Insônia (Sim/Não)</w:t>
+      </w:r>
+    </w:p>
+    <w:p>
+      <w:pPr>
+        <w:pStyle w:val="BodyText"/>
+      </w:pPr>
+      <w:r>
+        <w:t xml:space="preserve">Teste Exato de Fisher</w:t>
+      </w:r>
+    </w:p>
+    <w:p>
+      <w:pPr>
+        <w:pStyle w:val="BodyText"/>
+      </w:pPr>
+      <w:r>
+        <w:t xml:space="preserve">N/A</w:t>
+      </w:r>
+    </w:p>
+    <w:p>
+      <w:pPr>
+        <w:pStyle w:val="BodyText"/>
+      </w:pPr>
+      <w:r>
+        <w:t xml:space="preserve">0.9823</w:t>
+      </w:r>
+    </w:p>
+    <w:p>
+      <w:pPr>
+        <w:pStyle w:val="BodyText"/>
+      </w:pPr>
+      <w:r>
+        <w:t xml:space="preserve">179</w:t>
+      </w:r>
+    </w:p>
+    <w:p>
+      <w:pPr>
+        <w:pStyle w:val="BodyText"/>
+      </w:pPr>
+      <w:r>
         <w:t xml:space="preserve">H7</w:t>
       </w:r>
     </w:p>
@@ -2110,54 +2158,6 @@
       </w:pPr>
       <w:r>
         <w:t xml:space="preserve">31, 144</w:t>
-      </w:r>
-    </w:p>
-    <w:p>
-      <w:pPr>
-        <w:pStyle w:val="BodyText"/>
-      </w:pPr>
-      <w:r>
-        <w:t xml:space="preserve">H6</w:t>
-      </w:r>
-    </w:p>
-    <w:p>
-      <w:pPr>
-        <w:pStyle w:val="BodyText"/>
-      </w:pPr>
-      <w:r>
-        <w:t xml:space="preserve">Plataforma Principal de Jogo vs. Ocorrência de Insônia (Sim/Não)</w:t>
-      </w:r>
-    </w:p>
-    <w:p>
-      <w:pPr>
-        <w:pStyle w:val="BodyText"/>
-      </w:pPr>
-      <w:r>
-        <w:t xml:space="preserve">Teste Exato de Fisher</w:t>
-      </w:r>
-    </w:p>
-    <w:p>
-      <w:pPr>
-        <w:pStyle w:val="BodyText"/>
-      </w:pPr>
-      <w:r>
-        <w:t xml:space="preserve">N/A</w:t>
-      </w:r>
-    </w:p>
-    <w:p>
-      <w:pPr>
-        <w:pStyle w:val="BodyText"/>
-      </w:pPr>
-      <w:r>
-        <w:t xml:space="preserve">0.9823</w:t>
-      </w:r>
-    </w:p>
-    <w:p>
-      <w:pPr>
-        <w:pStyle w:val="BodyText"/>
-      </w:pPr>
-      <w:r>
-        <w:t xml:space="preserve">179</w:t>
       </w:r>
     </w:p>
     <w:p>

</xml_diff>